<commit_message>
resumen teorico con metaheuristica y bayes
</commit_message>
<xml_diff>
--- a/Práctico/Segundo/machete segundo parcial.docx
+++ b/Práctico/Segundo/machete segundo parcial.docx
@@ -1320,6 +1320,7 @@
         <w:rPr>
           <w:rFonts w:eastAsiaTheme="minorEastAsia"/>
         </w:rPr>
+        <w:lastRenderedPageBreak/>
         <w:t xml:space="preserve">Primero dejamos expresada </w:t>
       </w:r>
       <m:oMath>
@@ -3925,7 +3926,16 @@
         <w:t>Así nos queda distinguidas ambas clases</w:t>
       </w:r>
     </w:p>
-    <w:p/>
+    <w:p>
+      <w:pPr>
+        <w:pStyle w:val="Prrafodelista"/>
+      </w:pPr>
+    </w:p>
+    <w:p>
+      <w:r>
+        <w:br w:type="page"/>
+      </w:r>
+    </w:p>
     <w:p>
       <w:pPr>
         <w:pStyle w:val="Ttulo1"/>
@@ -3945,8 +3955,30 @@
           <w:szCs w:val="40"/>
           <w:u w:val="single"/>
         </w:rPr>
+        <w:lastRenderedPageBreak/>
         <w:t>Redes neuronales</w:t>
       </w:r>
+    </w:p>
+    <w:p>
+      <w:pPr>
+        <w:rPr>
+          <w:b/>
+          <w:bCs/>
+          <w:sz w:val="28"/>
+          <w:szCs w:val="28"/>
+        </w:rPr>
+      </w:pPr>
+      <w:proofErr w:type="spellStart"/>
+      <w:r>
+        <w:rPr>
+          <w:b/>
+          <w:bCs/>
+          <w:sz w:val="28"/>
+          <w:szCs w:val="28"/>
+        </w:rPr>
+        <w:t>Perceptron</w:t>
+      </w:r>
+      <w:proofErr w:type="spellEnd"/>
     </w:p>
     <w:p>
       <w:r>
@@ -4704,7 +4736,21 @@
     </w:p>
     <w:p/>
     <w:p>
-      <w:r>
+      <w:pPr>
+        <w:rPr>
+          <w:b/>
+          <w:bCs/>
+          <w:sz w:val="28"/>
+          <w:szCs w:val="28"/>
+        </w:rPr>
+      </w:pPr>
+      <w:r>
+        <w:rPr>
+          <w:b/>
+          <w:bCs/>
+          <w:sz w:val="28"/>
+          <w:szCs w:val="28"/>
+        </w:rPr>
         <w:t>Adaline</w:t>
       </w:r>
     </w:p>
@@ -5179,6 +5225,75 @@
         <w:t xml:space="preserve"> son los errores de cada entrada</w:t>
       </w:r>
     </w:p>
+    <w:p/>
+    <w:p>
+      <w:r>
+        <w:br w:type="page"/>
+      </w:r>
+    </w:p>
+    <w:p>
+      <w:pPr>
+        <w:pStyle w:val="Ttulo1"/>
+        <w:rPr>
+          <w:b/>
+          <w:bCs/>
+          <w:sz w:val="40"/>
+          <w:szCs w:val="40"/>
+          <w:u w:val="single"/>
+        </w:rPr>
+      </w:pPr>
+      <w:r>
+        <w:rPr>
+          <w:b/>
+          <w:bCs/>
+          <w:sz w:val="40"/>
+          <w:szCs w:val="40"/>
+          <w:u w:val="single"/>
+        </w:rPr>
+        <w:lastRenderedPageBreak/>
+        <w:t>Modelos Bayesianos</w:t>
+      </w:r>
+    </w:p>
+    <w:p>
+      <w:pPr>
+        <w:rPr>
+          <w:rFonts w:eastAsiaTheme="minorEastAsia"/>
+          <w:iCs/>
+        </w:rPr>
+      </w:pPr>
+      <w:r>
+        <w:rPr>
+          <w:rFonts w:eastAsiaTheme="minorEastAsia"/>
+          <w:iCs/>
+        </w:rPr>
+        <w:br w:type="page"/>
+      </w:r>
+    </w:p>
+    <w:p>
+      <w:pPr>
+        <w:pStyle w:val="Ttulo1"/>
+        <w:rPr>
+          <w:b/>
+          <w:bCs/>
+          <w:sz w:val="40"/>
+          <w:szCs w:val="40"/>
+          <w:u w:val="single"/>
+        </w:rPr>
+      </w:pPr>
+      <w:proofErr w:type="spellStart"/>
+      <w:r>
+        <w:rPr>
+          <w:b/>
+          <w:bCs/>
+          <w:sz w:val="40"/>
+          <w:szCs w:val="40"/>
+          <w:u w:val="single"/>
+        </w:rPr>
+        <w:lastRenderedPageBreak/>
+        <w:t>Metaheuristicas</w:t>
+      </w:r>
+      <w:proofErr w:type="spellEnd"/>
+    </w:p>
     <w:sectPr>
       <w:pgSz w:w="11906" w:h="16838"/>
       <w:pgMar w:top="907" w:right="907" w:bottom="907" w:left="907" w:header="708" w:footer="708" w:gutter="0"/>
@@ -5572,6 +5687,119 @@
     </w:lvl>
   </w:abstractNum>
   <w:abstractNum w:abstractNumId="4" w15:restartNumberingAfterBreak="0">
+    <w:nsid w:val="26F837CA"/>
+    <w:multiLevelType w:val="hybridMultilevel"/>
+    <w:tmpl w:val="17BC09DC"/>
+    <w:lvl w:ilvl="0" w:tplc="2C0A0001">
+      <w:start w:val="1"/>
+      <w:numFmt w:val="bullet"/>
+      <w:lvlText w:val=""/>
+      <w:lvlJc w:val="left"/>
+      <w:pPr>
+        <w:ind w:left="720" w:hanging="360"/>
+      </w:pPr>
+      <w:rPr>
+        <w:rFonts w:ascii="Symbol" w:hAnsi="Symbol" w:hint="default"/>
+      </w:rPr>
+    </w:lvl>
+    <w:lvl w:ilvl="1" w:tplc="2C0A0003" w:tentative="1">
+      <w:start w:val="1"/>
+      <w:numFmt w:val="bullet"/>
+      <w:lvlText w:val="o"/>
+      <w:lvlJc w:val="left"/>
+      <w:pPr>
+        <w:ind w:left="1440" w:hanging="360"/>
+      </w:pPr>
+      <w:rPr>
+        <w:rFonts w:ascii="Courier New" w:hAnsi="Courier New" w:cs="Courier New" w:hint="default"/>
+      </w:rPr>
+    </w:lvl>
+    <w:lvl w:ilvl="2" w:tplc="2C0A0005" w:tentative="1">
+      <w:start w:val="1"/>
+      <w:numFmt w:val="bullet"/>
+      <w:lvlText w:val=""/>
+      <w:lvlJc w:val="left"/>
+      <w:pPr>
+        <w:ind w:left="2160" w:hanging="360"/>
+      </w:pPr>
+      <w:rPr>
+        <w:rFonts w:ascii="Wingdings" w:hAnsi="Wingdings" w:hint="default"/>
+      </w:rPr>
+    </w:lvl>
+    <w:lvl w:ilvl="3" w:tplc="2C0A0001" w:tentative="1">
+      <w:start w:val="1"/>
+      <w:numFmt w:val="bullet"/>
+      <w:lvlText w:val=""/>
+      <w:lvlJc w:val="left"/>
+      <w:pPr>
+        <w:ind w:left="2880" w:hanging="360"/>
+      </w:pPr>
+      <w:rPr>
+        <w:rFonts w:ascii="Symbol" w:hAnsi="Symbol" w:hint="default"/>
+      </w:rPr>
+    </w:lvl>
+    <w:lvl w:ilvl="4" w:tplc="2C0A0003" w:tentative="1">
+      <w:start w:val="1"/>
+      <w:numFmt w:val="bullet"/>
+      <w:lvlText w:val="o"/>
+      <w:lvlJc w:val="left"/>
+      <w:pPr>
+        <w:ind w:left="3600" w:hanging="360"/>
+      </w:pPr>
+      <w:rPr>
+        <w:rFonts w:ascii="Courier New" w:hAnsi="Courier New" w:cs="Courier New" w:hint="default"/>
+      </w:rPr>
+    </w:lvl>
+    <w:lvl w:ilvl="5" w:tplc="2C0A0005" w:tentative="1">
+      <w:start w:val="1"/>
+      <w:numFmt w:val="bullet"/>
+      <w:lvlText w:val=""/>
+      <w:lvlJc w:val="left"/>
+      <w:pPr>
+        <w:ind w:left="4320" w:hanging="360"/>
+      </w:pPr>
+      <w:rPr>
+        <w:rFonts w:ascii="Wingdings" w:hAnsi="Wingdings" w:hint="default"/>
+      </w:rPr>
+    </w:lvl>
+    <w:lvl w:ilvl="6" w:tplc="2C0A0001" w:tentative="1">
+      <w:start w:val="1"/>
+      <w:numFmt w:val="bullet"/>
+      <w:lvlText w:val=""/>
+      <w:lvlJc w:val="left"/>
+      <w:pPr>
+        <w:ind w:left="5040" w:hanging="360"/>
+      </w:pPr>
+      <w:rPr>
+        <w:rFonts w:ascii="Symbol" w:hAnsi="Symbol" w:hint="default"/>
+      </w:rPr>
+    </w:lvl>
+    <w:lvl w:ilvl="7" w:tplc="2C0A0003" w:tentative="1">
+      <w:start w:val="1"/>
+      <w:numFmt w:val="bullet"/>
+      <w:lvlText w:val="o"/>
+      <w:lvlJc w:val="left"/>
+      <w:pPr>
+        <w:ind w:left="5760" w:hanging="360"/>
+      </w:pPr>
+      <w:rPr>
+        <w:rFonts w:ascii="Courier New" w:hAnsi="Courier New" w:cs="Courier New" w:hint="default"/>
+      </w:rPr>
+    </w:lvl>
+    <w:lvl w:ilvl="8" w:tplc="2C0A0005" w:tentative="1">
+      <w:start w:val="1"/>
+      <w:numFmt w:val="bullet"/>
+      <w:lvlText w:val=""/>
+      <w:lvlJc w:val="left"/>
+      <w:pPr>
+        <w:ind w:left="6480" w:hanging="360"/>
+      </w:pPr>
+      <w:rPr>
+        <w:rFonts w:ascii="Wingdings" w:hAnsi="Wingdings" w:hint="default"/>
+      </w:rPr>
+    </w:lvl>
+  </w:abstractNum>
+  <w:abstractNum w:abstractNumId="5" w15:restartNumberingAfterBreak="0">
     <w:nsid w:val="2AFA683E"/>
     <w:multiLevelType w:val="hybridMultilevel"/>
     <w:tmpl w:val="724EB280"/>
@@ -5661,7 +5889,7 @@
       </w:pPr>
     </w:lvl>
   </w:abstractNum>
-  <w:abstractNum w:abstractNumId="5" w15:restartNumberingAfterBreak="0">
+  <w:abstractNum w:abstractNumId="6" w15:restartNumberingAfterBreak="0">
     <w:nsid w:val="356E0B7C"/>
     <w:multiLevelType w:val="multilevel"/>
     <w:tmpl w:val="2C0A0021"/>
@@ -5774,7 +6002,120 @@
       </w:rPr>
     </w:lvl>
   </w:abstractNum>
-  <w:abstractNum w:abstractNumId="6" w15:restartNumberingAfterBreak="0">
+  <w:abstractNum w:abstractNumId="7" w15:restartNumberingAfterBreak="0">
+    <w:nsid w:val="39F24A60"/>
+    <w:multiLevelType w:val="hybridMultilevel"/>
+    <w:tmpl w:val="F5AEB4CC"/>
+    <w:lvl w:ilvl="0" w:tplc="2C0A0001">
+      <w:start w:val="1"/>
+      <w:numFmt w:val="bullet"/>
+      <w:lvlText w:val=""/>
+      <w:lvlJc w:val="left"/>
+      <w:pPr>
+        <w:ind w:left="720" w:hanging="360"/>
+      </w:pPr>
+      <w:rPr>
+        <w:rFonts w:ascii="Symbol" w:hAnsi="Symbol" w:hint="default"/>
+      </w:rPr>
+    </w:lvl>
+    <w:lvl w:ilvl="1" w:tplc="2C0A0003" w:tentative="1">
+      <w:start w:val="1"/>
+      <w:numFmt w:val="bullet"/>
+      <w:lvlText w:val="o"/>
+      <w:lvlJc w:val="left"/>
+      <w:pPr>
+        <w:ind w:left="1440" w:hanging="360"/>
+      </w:pPr>
+      <w:rPr>
+        <w:rFonts w:ascii="Courier New" w:hAnsi="Courier New" w:cs="Courier New" w:hint="default"/>
+      </w:rPr>
+    </w:lvl>
+    <w:lvl w:ilvl="2" w:tplc="2C0A0005" w:tentative="1">
+      <w:start w:val="1"/>
+      <w:numFmt w:val="bullet"/>
+      <w:lvlText w:val=""/>
+      <w:lvlJc w:val="left"/>
+      <w:pPr>
+        <w:ind w:left="2160" w:hanging="360"/>
+      </w:pPr>
+      <w:rPr>
+        <w:rFonts w:ascii="Wingdings" w:hAnsi="Wingdings" w:hint="default"/>
+      </w:rPr>
+    </w:lvl>
+    <w:lvl w:ilvl="3" w:tplc="2C0A0001" w:tentative="1">
+      <w:start w:val="1"/>
+      <w:numFmt w:val="bullet"/>
+      <w:lvlText w:val=""/>
+      <w:lvlJc w:val="left"/>
+      <w:pPr>
+        <w:ind w:left="2880" w:hanging="360"/>
+      </w:pPr>
+      <w:rPr>
+        <w:rFonts w:ascii="Symbol" w:hAnsi="Symbol" w:hint="default"/>
+      </w:rPr>
+    </w:lvl>
+    <w:lvl w:ilvl="4" w:tplc="2C0A0003" w:tentative="1">
+      <w:start w:val="1"/>
+      <w:numFmt w:val="bullet"/>
+      <w:lvlText w:val="o"/>
+      <w:lvlJc w:val="left"/>
+      <w:pPr>
+        <w:ind w:left="3600" w:hanging="360"/>
+      </w:pPr>
+      <w:rPr>
+        <w:rFonts w:ascii="Courier New" w:hAnsi="Courier New" w:cs="Courier New" w:hint="default"/>
+      </w:rPr>
+    </w:lvl>
+    <w:lvl w:ilvl="5" w:tplc="2C0A0005" w:tentative="1">
+      <w:start w:val="1"/>
+      <w:numFmt w:val="bullet"/>
+      <w:lvlText w:val=""/>
+      <w:lvlJc w:val="left"/>
+      <w:pPr>
+        <w:ind w:left="4320" w:hanging="360"/>
+      </w:pPr>
+      <w:rPr>
+        <w:rFonts w:ascii="Wingdings" w:hAnsi="Wingdings" w:hint="default"/>
+      </w:rPr>
+    </w:lvl>
+    <w:lvl w:ilvl="6" w:tplc="2C0A0001" w:tentative="1">
+      <w:start w:val="1"/>
+      <w:numFmt w:val="bullet"/>
+      <w:lvlText w:val=""/>
+      <w:lvlJc w:val="left"/>
+      <w:pPr>
+        <w:ind w:left="5040" w:hanging="360"/>
+      </w:pPr>
+      <w:rPr>
+        <w:rFonts w:ascii="Symbol" w:hAnsi="Symbol" w:hint="default"/>
+      </w:rPr>
+    </w:lvl>
+    <w:lvl w:ilvl="7" w:tplc="2C0A0003" w:tentative="1">
+      <w:start w:val="1"/>
+      <w:numFmt w:val="bullet"/>
+      <w:lvlText w:val="o"/>
+      <w:lvlJc w:val="left"/>
+      <w:pPr>
+        <w:ind w:left="5760" w:hanging="360"/>
+      </w:pPr>
+      <w:rPr>
+        <w:rFonts w:ascii="Courier New" w:hAnsi="Courier New" w:cs="Courier New" w:hint="default"/>
+      </w:rPr>
+    </w:lvl>
+    <w:lvl w:ilvl="8" w:tplc="2C0A0005" w:tentative="1">
+      <w:start w:val="1"/>
+      <w:numFmt w:val="bullet"/>
+      <w:lvlText w:val=""/>
+      <w:lvlJc w:val="left"/>
+      <w:pPr>
+        <w:ind w:left="6480" w:hanging="360"/>
+      </w:pPr>
+      <w:rPr>
+        <w:rFonts w:ascii="Wingdings" w:hAnsi="Wingdings" w:hint="default"/>
+      </w:rPr>
+    </w:lvl>
+  </w:abstractNum>
+  <w:abstractNum w:abstractNumId="8" w15:restartNumberingAfterBreak="0">
     <w:nsid w:val="495E6963"/>
     <w:multiLevelType w:val="hybridMultilevel"/>
     <w:tmpl w:val="709698BA"/>
@@ -5863,7 +6204,120 @@
       </w:pPr>
     </w:lvl>
   </w:abstractNum>
-  <w:abstractNum w:abstractNumId="7" w15:restartNumberingAfterBreak="0">
+  <w:abstractNum w:abstractNumId="9" w15:restartNumberingAfterBreak="0">
+    <w:nsid w:val="5807425B"/>
+    <w:multiLevelType w:val="hybridMultilevel"/>
+    <w:tmpl w:val="CF686F34"/>
+    <w:lvl w:ilvl="0" w:tplc="2C0A0001">
+      <w:start w:val="1"/>
+      <w:numFmt w:val="bullet"/>
+      <w:lvlText w:val=""/>
+      <w:lvlJc w:val="left"/>
+      <w:pPr>
+        <w:ind w:left="3600" w:hanging="360"/>
+      </w:pPr>
+      <w:rPr>
+        <w:rFonts w:ascii="Symbol" w:hAnsi="Symbol" w:hint="default"/>
+      </w:rPr>
+    </w:lvl>
+    <w:lvl w:ilvl="1" w:tplc="2C0A0003" w:tentative="1">
+      <w:start w:val="1"/>
+      <w:numFmt w:val="bullet"/>
+      <w:lvlText w:val="o"/>
+      <w:lvlJc w:val="left"/>
+      <w:pPr>
+        <w:ind w:left="4320" w:hanging="360"/>
+      </w:pPr>
+      <w:rPr>
+        <w:rFonts w:ascii="Courier New" w:hAnsi="Courier New" w:cs="Courier New" w:hint="default"/>
+      </w:rPr>
+    </w:lvl>
+    <w:lvl w:ilvl="2" w:tplc="2C0A0005" w:tentative="1">
+      <w:start w:val="1"/>
+      <w:numFmt w:val="bullet"/>
+      <w:lvlText w:val=""/>
+      <w:lvlJc w:val="left"/>
+      <w:pPr>
+        <w:ind w:left="5040" w:hanging="360"/>
+      </w:pPr>
+      <w:rPr>
+        <w:rFonts w:ascii="Wingdings" w:hAnsi="Wingdings" w:hint="default"/>
+      </w:rPr>
+    </w:lvl>
+    <w:lvl w:ilvl="3" w:tplc="2C0A0001" w:tentative="1">
+      <w:start w:val="1"/>
+      <w:numFmt w:val="bullet"/>
+      <w:lvlText w:val=""/>
+      <w:lvlJc w:val="left"/>
+      <w:pPr>
+        <w:ind w:left="5760" w:hanging="360"/>
+      </w:pPr>
+      <w:rPr>
+        <w:rFonts w:ascii="Symbol" w:hAnsi="Symbol" w:hint="default"/>
+      </w:rPr>
+    </w:lvl>
+    <w:lvl w:ilvl="4" w:tplc="2C0A0003" w:tentative="1">
+      <w:start w:val="1"/>
+      <w:numFmt w:val="bullet"/>
+      <w:lvlText w:val="o"/>
+      <w:lvlJc w:val="left"/>
+      <w:pPr>
+        <w:ind w:left="6480" w:hanging="360"/>
+      </w:pPr>
+      <w:rPr>
+        <w:rFonts w:ascii="Courier New" w:hAnsi="Courier New" w:cs="Courier New" w:hint="default"/>
+      </w:rPr>
+    </w:lvl>
+    <w:lvl w:ilvl="5" w:tplc="2C0A0005" w:tentative="1">
+      <w:start w:val="1"/>
+      <w:numFmt w:val="bullet"/>
+      <w:lvlText w:val=""/>
+      <w:lvlJc w:val="left"/>
+      <w:pPr>
+        <w:ind w:left="7200" w:hanging="360"/>
+      </w:pPr>
+      <w:rPr>
+        <w:rFonts w:ascii="Wingdings" w:hAnsi="Wingdings" w:hint="default"/>
+      </w:rPr>
+    </w:lvl>
+    <w:lvl w:ilvl="6" w:tplc="2C0A0001" w:tentative="1">
+      <w:start w:val="1"/>
+      <w:numFmt w:val="bullet"/>
+      <w:lvlText w:val=""/>
+      <w:lvlJc w:val="left"/>
+      <w:pPr>
+        <w:ind w:left="7920" w:hanging="360"/>
+      </w:pPr>
+      <w:rPr>
+        <w:rFonts w:ascii="Symbol" w:hAnsi="Symbol" w:hint="default"/>
+      </w:rPr>
+    </w:lvl>
+    <w:lvl w:ilvl="7" w:tplc="2C0A0003" w:tentative="1">
+      <w:start w:val="1"/>
+      <w:numFmt w:val="bullet"/>
+      <w:lvlText w:val="o"/>
+      <w:lvlJc w:val="left"/>
+      <w:pPr>
+        <w:ind w:left="8640" w:hanging="360"/>
+      </w:pPr>
+      <w:rPr>
+        <w:rFonts w:ascii="Courier New" w:hAnsi="Courier New" w:cs="Courier New" w:hint="default"/>
+      </w:rPr>
+    </w:lvl>
+    <w:lvl w:ilvl="8" w:tplc="2C0A0005" w:tentative="1">
+      <w:start w:val="1"/>
+      <w:numFmt w:val="bullet"/>
+      <w:lvlText w:val=""/>
+      <w:lvlJc w:val="left"/>
+      <w:pPr>
+        <w:ind w:left="9360" w:hanging="360"/>
+      </w:pPr>
+      <w:rPr>
+        <w:rFonts w:ascii="Wingdings" w:hAnsi="Wingdings" w:hint="default"/>
+      </w:rPr>
+    </w:lvl>
+  </w:abstractNum>
+  <w:abstractNum w:abstractNumId="10" w15:restartNumberingAfterBreak="0">
     <w:nsid w:val="74C9221D"/>
     <w:multiLevelType w:val="hybridMultilevel"/>
     <w:tmpl w:val="E95E44C8"/>
@@ -5959,7 +6413,7 @@
     <w:abstractNumId w:val="3"/>
   </w:num>
   <w:num w:numId="3" w16cid:durableId="117188971">
-    <w:abstractNumId w:val="5"/>
+    <w:abstractNumId w:val="6"/>
   </w:num>
   <w:num w:numId="4" w16cid:durableId="290525445">
     <w:abstractNumId w:val="1"/>
@@ -5968,12 +6422,21 @@
     <w:abstractNumId w:val="2"/>
   </w:num>
   <w:num w:numId="6" w16cid:durableId="339042428">
-    <w:abstractNumId w:val="6"/>
+    <w:abstractNumId w:val="8"/>
   </w:num>
   <w:num w:numId="7" w16cid:durableId="150602497">
+    <w:abstractNumId w:val="10"/>
+  </w:num>
+  <w:num w:numId="8" w16cid:durableId="1268543076">
+    <w:abstractNumId w:val="5"/>
+  </w:num>
+  <w:num w:numId="9" w16cid:durableId="2095661866">
+    <w:abstractNumId w:val="9"/>
+  </w:num>
+  <w:num w:numId="10" w16cid:durableId="1517429119">
     <w:abstractNumId w:val="7"/>
   </w:num>
-  <w:num w:numId="8" w16cid:durableId="1268543076">
+  <w:num w:numId="11" w16cid:durableId="1822958795">
     <w:abstractNumId w:val="4"/>
   </w:num>
 </w:numbering>

</xml_diff>